<commit_message>
edit Task Report missing mseThrashold bug fixed
</commit_message>
<xml_diff>
--- a/Adaline/NN Task 2 Report.docx
+++ b/Adaline/NN Task 2 Report.docx
@@ -727,11 +727,7 @@
         <w:t xml:space="preserve"> </w:t>
       </w:r>
       <w:r>
-        <w:t>{Gentoo, Chinstrap</w:t>
-      </w:r>
-      <w:proofErr w:type="gramStart"/>
-      <w:r>
-        <w:t>}</w:t>
+        <w:t>{Gentoo, Chinstrap}</w:t>
       </w:r>
       <w:r>
         <w:t xml:space="preserve"> </w:t>
@@ -739,7 +735,6 @@
       <w:r>
         <w:t>.</w:t>
       </w:r>
-      <w:proofErr w:type="gramEnd"/>
     </w:p>
     <w:p>
       <w:pPr>
@@ -1267,6 +1262,9 @@
     </w:p>
     <w:p>
       <w:r>
+        <w:rPr>
+          <w:noProof/>
+        </w:rPr>
         <w:drawing>
           <wp:inline distT="0" distB="0" distL="0" distR="0" wp14:anchorId="5291BBD2" wp14:editId="3BDF4EEA">
             <wp:extent cx="5715000" cy="4762500"/>
@@ -1320,21 +1318,8 @@
         <w:t>Features</w:t>
       </w:r>
       <w:r>
-        <w:t xml:space="preserve">: </w:t>
-      </w:r>
-      <w:proofErr w:type="spellStart"/>
-      <w:r>
-        <w:t>flipper_length_mm</w:t>
-      </w:r>
-      <w:proofErr w:type="spellEnd"/>
-      <w:r>
-        <w:t xml:space="preserve">, </w:t>
-      </w:r>
-      <w:proofErr w:type="spellStart"/>
-      <w:r>
-        <w:t>bill_depth_mm</w:t>
-      </w:r>
-      <w:proofErr w:type="spellEnd"/>
+        <w:t>: flipper_length_mm, bill_depth_mm</w:t>
+      </w:r>
     </w:p>
     <w:p>
       <w:pPr>
@@ -1360,6 +1345,47 @@
           <w:b/>
           <w:bCs/>
         </w:rPr>
+        <w:t>number of iterations</w:t>
+      </w:r>
+      <w:r>
+        <w:t>:</w:t>
+      </w:r>
+      <w:r>
+        <w:t>13</w:t>
+      </w:r>
+    </w:p>
+    <w:p>
+      <w:pPr>
+        <w:pStyle w:val="ListParagraph"/>
+        <w:rPr>
+          <w:b/>
+          <w:bCs/>
+        </w:rPr>
+      </w:pPr>
+      <w:r>
+        <w:rPr>
+          <w:b/>
+          <w:bCs/>
+        </w:rPr>
+        <w:t>MSE Threshold:</w:t>
+      </w:r>
+      <w:r>
+        <w:rPr>
+          <w:b/>
+          <w:bCs/>
+        </w:rPr>
+        <w:t xml:space="preserve"> 0.080643</w:t>
+      </w:r>
+    </w:p>
+    <w:p>
+      <w:pPr>
+        <w:pStyle w:val="ListParagraph"/>
+      </w:pPr>
+      <w:r>
+        <w:rPr>
+          <w:b/>
+          <w:bCs/>
+        </w:rPr>
         <w:t>Train accuracy</w:t>
       </w:r>
       <w:r>
@@ -1386,6 +1412,9 @@
         <w:pStyle w:val="ListParagraph"/>
       </w:pPr>
       <w:r>
+        <w:rPr>
+          <w:noProof/>
+        </w:rPr>
         <w:lastRenderedPageBreak/>
         <w:drawing>
           <wp:inline distT="0" distB="0" distL="0" distR="0" wp14:anchorId="15C0B9EF" wp14:editId="1DA9CF7B">
@@ -1440,21 +1469,8 @@
         <w:t>Features</w:t>
       </w:r>
       <w:r>
-        <w:t xml:space="preserve">: </w:t>
-      </w:r>
-      <w:proofErr w:type="spellStart"/>
-      <w:r>
-        <w:t>flipper_length_mm</w:t>
-      </w:r>
-      <w:proofErr w:type="spellEnd"/>
-      <w:r>
-        <w:t xml:space="preserve">, </w:t>
-      </w:r>
-      <w:proofErr w:type="spellStart"/>
-      <w:r>
-        <w:t>bill_length_mm</w:t>
-      </w:r>
-      <w:proofErr w:type="spellEnd"/>
+        <w:t>: flipper_length_mm, bill_length_mm</w:t>
+      </w:r>
     </w:p>
     <w:p>
       <w:pPr>
@@ -1480,6 +1496,54 @@
           <w:b/>
           <w:bCs/>
         </w:rPr>
+        <w:t>number of iterations</w:t>
+      </w:r>
+      <w:r>
+        <w:t>:</w:t>
+      </w:r>
+      <w:r>
+        <w:t>114</w:t>
+      </w:r>
+    </w:p>
+    <w:p>
+      <w:pPr>
+        <w:pStyle w:val="ListParagraph"/>
+        <w:rPr>
+          <w:b/>
+          <w:bCs/>
+        </w:rPr>
+      </w:pPr>
+      <w:r>
+        <w:rPr>
+          <w:b/>
+          <w:bCs/>
+        </w:rPr>
+        <w:t>MSE Threshold:</w:t>
+      </w:r>
+      <w:r>
+        <w:rPr>
+          <w:b/>
+          <w:bCs/>
+        </w:rPr>
+        <w:t xml:space="preserve"> </w:t>
+      </w:r>
+      <w:r>
+        <w:rPr>
+          <w:b/>
+          <w:bCs/>
+        </w:rPr>
+        <w:t>0.063246</w:t>
+      </w:r>
+    </w:p>
+    <w:p>
+      <w:pPr>
+        <w:pStyle w:val="ListParagraph"/>
+      </w:pPr>
+      <w:r>
+        <w:rPr>
+          <w:b/>
+          <w:bCs/>
+        </w:rPr>
         <w:t>Train accuracy</w:t>
       </w:r>
       <w:r>
@@ -1506,6 +1570,9 @@
         <w:pStyle w:val="ListParagraph"/>
       </w:pPr>
       <w:r>
+        <w:rPr>
+          <w:noProof/>
+        </w:rPr>
         <w:lastRenderedPageBreak/>
         <w:drawing>
           <wp:inline distT="0" distB="0" distL="0" distR="0" wp14:anchorId="063E2C1C" wp14:editId="1A2EF26F">
@@ -1560,15 +1627,7 @@
         <w:t>Features</w:t>
       </w:r>
       <w:r>
-        <w:t xml:space="preserve">: </w:t>
-      </w:r>
-      <w:proofErr w:type="spellStart"/>
-      <w:r>
-        <w:t>flipper_length_mm</w:t>
-      </w:r>
-      <w:proofErr w:type="spellEnd"/>
-      <w:r>
-        <w:t>, gender</w:t>
+        <w:t>: flipper_length_mm, gender</w:t>
       </w:r>
     </w:p>
     <w:p>
@@ -1584,6 +1643,50 @@
       </w:r>
       <w:r>
         <w:t>: Adelie, Gentoo</w:t>
+      </w:r>
+      <w:r>
+        <w:t xml:space="preserve"> </w:t>
+      </w:r>
+    </w:p>
+    <w:p>
+      <w:pPr>
+        <w:pStyle w:val="ListParagraph"/>
+      </w:pPr>
+      <w:r>
+        <w:rPr>
+          <w:b/>
+          <w:bCs/>
+        </w:rPr>
+        <w:t>number of iterations</w:t>
+      </w:r>
+      <w:r>
+        <w:t>:</w:t>
+      </w:r>
+      <w:r>
+        <w:t>2</w:t>
+      </w:r>
+    </w:p>
+    <w:p>
+      <w:pPr>
+        <w:pStyle w:val="ListParagraph"/>
+        <w:rPr>
+          <w:b/>
+          <w:bCs/>
+        </w:rPr>
+      </w:pPr>
+      <w:r>
+        <w:rPr>
+          <w:b/>
+          <w:bCs/>
+        </w:rPr>
+        <w:t xml:space="preserve">MSE Threshold: </w:t>
+      </w:r>
+      <w:r>
+        <w:rPr>
+          <w:b/>
+          <w:bCs/>
+        </w:rPr>
+        <w:t>0.08381851</w:t>
       </w:r>
     </w:p>
     <w:p>
@@ -2798,21 +2901,10 @@
 </file>
 
 <file path=customXml/item1.xml><?xml version="1.0" encoding="utf-8"?>
-<p:properties xmlns:p="http://schemas.microsoft.com/office/2006/metadata/properties" xmlns:xsi="http://www.w3.org/2001/XMLSchema-instance" xmlns:pc="http://schemas.microsoft.com/office/infopath/2007/PartnerControls">
-  <documentManagement/>
-</p:properties>
+<b:Sources xmlns:b="http://schemas.openxmlformats.org/officeDocument/2006/bibliography" xmlns="http://schemas.openxmlformats.org/officeDocument/2006/bibliography" SelectedStyle="\APASixthEditionOfficeOnline.xsl" StyleName="APA" Version="6"/>
 </file>
 
 <file path=customXml/item2.xml><?xml version="1.0" encoding="utf-8"?>
-<?mso-contentType ?>
-<FormTemplates xmlns="http://schemas.microsoft.com/sharepoint/v3/contenttype/forms">
-  <Display>DocumentLibraryForm</Display>
-  <Edit>DocumentLibraryForm</Edit>
-  <New>DocumentLibraryForm</New>
-</FormTemplates>
-</file>
-
-<file path=customXml/item3.xml><?xml version="1.0" encoding="utf-8"?>
 <ct:contentTypeSchema xmlns:ct="http://schemas.microsoft.com/office/2006/metadata/contentType" xmlns:ma="http://schemas.microsoft.com/office/2006/metadata/properties/metaAttributes" ct:_="" ma:_="" ma:contentTypeName="Document" ma:contentTypeID="0x01010023BA4A15ED5C2A41B83640613053F842" ma:contentTypeVersion="13" ma:contentTypeDescription="Create a new document." ma:contentTypeScope="" ma:versionID="de6798af294e0deb5cfa9b941a8640bd">
   <xsd:schema xmlns:xsd="http://www.w3.org/2001/XMLSchema" xmlns:xs="http://www.w3.org/2001/XMLSchema" xmlns:p="http://schemas.microsoft.com/office/2006/metadata/properties" xmlns:ns3="7038da36-6201-4bc3-a3d5-cbf62125ea33" xmlns:ns4="c96f61c3-f3ff-4eb5-afb0-ed8270342a12" targetNamespace="http://schemas.microsoft.com/office/2006/metadata/properties" ma:root="true" ma:fieldsID="de1a9071596a63049236f57311e516c5" ns3:_="" ns4:_="">
     <xsd:import namespace="7038da36-6201-4bc3-a3d5-cbf62125ea33"/>
@@ -3035,28 +3127,30 @@
 </ct:contentTypeSchema>
 </file>
 
+<file path=customXml/item3.xml><?xml version="1.0" encoding="utf-8"?>
+<?mso-contentType ?>
+<FormTemplates xmlns="http://schemas.microsoft.com/sharepoint/v3/contenttype/forms">
+  <Display>DocumentLibraryForm</Display>
+  <Edit>DocumentLibraryForm</Edit>
+  <New>DocumentLibraryForm</New>
+</FormTemplates>
+</file>
+
 <file path=customXml/item4.xml><?xml version="1.0" encoding="utf-8"?>
-<b:Sources xmlns:b="http://schemas.openxmlformats.org/officeDocument/2006/bibliography" xmlns="http://schemas.openxmlformats.org/officeDocument/2006/bibliography" SelectedStyle="\APASixthEditionOfficeOnline.xsl" StyleName="APA" Version="6"/>
+<p:properties xmlns:p="http://schemas.microsoft.com/office/2006/metadata/properties" xmlns:xsi="http://www.w3.org/2001/XMLSchema-instance" xmlns:pc="http://schemas.microsoft.com/office/infopath/2007/PartnerControls">
+  <documentManagement/>
+</p:properties>
 </file>
 
 <file path=customXml/itemProps1.xml><?xml version="1.0" encoding="utf-8"?>
-<ds:datastoreItem xmlns:ds="http://schemas.openxmlformats.org/officeDocument/2006/customXml" ds:itemID="{8572E410-2469-4E9E-A58D-DCB64FD1FA53}">
+<ds:datastoreItem xmlns:ds="http://schemas.openxmlformats.org/officeDocument/2006/customXml" ds:itemID="{0A3F51FB-580C-4319-B625-49A65DF72A0D}">
   <ds:schemaRefs>
-    <ds:schemaRef ds:uri="http://schemas.microsoft.com/office/2006/metadata/properties"/>
-    <ds:schemaRef ds:uri="http://schemas.microsoft.com/office/infopath/2007/PartnerControls"/>
+    <ds:schemaRef ds:uri="http://schemas.openxmlformats.org/officeDocument/2006/bibliography"/>
   </ds:schemaRefs>
 </ds:datastoreItem>
 </file>
 
 <file path=customXml/itemProps2.xml><?xml version="1.0" encoding="utf-8"?>
-<ds:datastoreItem xmlns:ds="http://schemas.openxmlformats.org/officeDocument/2006/customXml" ds:itemID="{F2F81AF3-3C52-4FE4-9483-CF22418AC9F7}">
-  <ds:schemaRefs>
-    <ds:schemaRef ds:uri="http://schemas.microsoft.com/sharepoint/v3/contenttype/forms"/>
-  </ds:schemaRefs>
-</ds:datastoreItem>
-</file>
-
-<file path=customXml/itemProps3.xml><?xml version="1.0" encoding="utf-8"?>
 <ds:datastoreItem xmlns:ds="http://schemas.openxmlformats.org/officeDocument/2006/customXml" ds:itemID="{D41AF76D-5577-4333-8688-91458EA50374}">
   <ds:schemaRefs>
     <ds:schemaRef ds:uri="http://schemas.microsoft.com/office/2006/metadata/contentType"/>
@@ -3075,10 +3169,19 @@
 </ds:datastoreItem>
 </file>
 
+<file path=customXml/itemProps3.xml><?xml version="1.0" encoding="utf-8"?>
+<ds:datastoreItem xmlns:ds="http://schemas.openxmlformats.org/officeDocument/2006/customXml" ds:itemID="{F2F81AF3-3C52-4FE4-9483-CF22418AC9F7}">
+  <ds:schemaRefs>
+    <ds:schemaRef ds:uri="http://schemas.microsoft.com/sharepoint/v3/contenttype/forms"/>
+  </ds:schemaRefs>
+</ds:datastoreItem>
+</file>
+
 <file path=customXml/itemProps4.xml><?xml version="1.0" encoding="utf-8"?>
-<ds:datastoreItem xmlns:ds="http://schemas.openxmlformats.org/officeDocument/2006/customXml" ds:itemID="{0A3F51FB-580C-4319-B625-49A65DF72A0D}">
+<ds:datastoreItem xmlns:ds="http://schemas.openxmlformats.org/officeDocument/2006/customXml" ds:itemID="{8572E410-2469-4E9E-A58D-DCB64FD1FA53}">
   <ds:schemaRefs>
-    <ds:schemaRef ds:uri="http://schemas.openxmlformats.org/officeDocument/2006/bibliography"/>
+    <ds:schemaRef ds:uri="http://schemas.microsoft.com/office/2006/metadata/properties"/>
+    <ds:schemaRef ds:uri="http://schemas.microsoft.com/office/infopath/2007/PartnerControls"/>
   </ds:schemaRefs>
 </ds:datastoreItem>
 </file>
</xml_diff>